<commit_message>
Added Project Self evaluation doc
</commit_message>
<xml_diff>
--- a/Project/Android+Fundamentals+Project+Self-Evaluation.docx
+++ b/Project/Android+Fundamentals+Project+Self-Evaluation.docx
@@ -2404,8 +2404,6 @@
             <w:r>
               <w:t xml:space="preserve"> for app state retaining and restoring while switching between apps using home button.</w:t>
             </w:r>
-            <w:bookmarkStart w:id="3" w:name="_GoBack"/>
-            <w:bookmarkEnd w:id="3"/>
           </w:p>
           <w:p>
             <w:pPr>
@@ -2484,8 +2482,8 @@
         <w:ind w:right="6120"/>
         <w:contextualSpacing w:val="0"/>
       </w:pPr>
-      <w:bookmarkStart w:id="4" w:name="h.ninw0rj14qh4" w:colFirst="0" w:colLast="0"/>
-      <w:bookmarkEnd w:id="4"/>
+      <w:bookmarkStart w:id="3" w:name="h.ninw0rj14qh4" w:colFirst="0" w:colLast="0"/>
+      <w:bookmarkEnd w:id="3"/>
     </w:p>
     <w:p>
       <w:pPr>
@@ -2494,8 +2492,8 @@
         <w:ind w:right="6120"/>
         <w:contextualSpacing w:val="0"/>
       </w:pPr>
-      <w:bookmarkStart w:id="5" w:name="h.8fw2jktwybu0" w:colFirst="0" w:colLast="0"/>
-      <w:bookmarkEnd w:id="5"/>
+      <w:bookmarkStart w:id="4" w:name="h.8fw2jktwybu0" w:colFirst="0" w:colLast="0"/>
+      <w:bookmarkEnd w:id="4"/>
       <w:r>
         <w:rPr>
           <w:sz w:val="28"/>
@@ -2657,8 +2655,8 @@
               <w:spacing w:before="280" w:after="80" w:line="240" w:lineRule="auto"/>
               <w:contextualSpacing w:val="0"/>
             </w:pPr>
-            <w:bookmarkStart w:id="6" w:name="h.t7og01pfr9c3" w:colFirst="0" w:colLast="0"/>
-            <w:bookmarkEnd w:id="6"/>
+            <w:bookmarkStart w:id="5" w:name="h.t7og01pfr9c3" w:colFirst="0" w:colLast="0"/>
+            <w:bookmarkEnd w:id="5"/>
             <w:r>
               <w:rPr>
                 <w:color w:val="3D85C6"/>
@@ -3093,6 +3091,10 @@
           <w:p>
             <w:pPr>
               <w:spacing w:line="240" w:lineRule="auto"/>
+              <w:rPr>
+                <w:b/>
+                <w:color w:val="1155CC"/>
+              </w:rPr>
             </w:pPr>
             <w:r>
               <w:rPr>
@@ -3105,6 +3107,23 @@
           <w:p>
             <w:pPr>
               <w:spacing w:line="240" w:lineRule="auto"/>
+              <w:rPr>
+                <w:b/>
+                <w:color w:val="1155CC"/>
+              </w:rPr>
+            </w:pPr>
+          </w:p>
+          <w:p>
+            <w:pPr>
+              <w:spacing w:line="240" w:lineRule="auto"/>
+            </w:pPr>
+            <w:r>
+              <w:t>Not Implemented</w:t>
+            </w:r>
+          </w:p>
+          <w:p>
+            <w:pPr>
+              <w:spacing w:line="240" w:lineRule="auto"/>
             </w:pPr>
           </w:p>
           <w:p>
@@ -3190,8 +3209,8 @@
               <w:spacing w:before="280" w:after="80" w:line="240" w:lineRule="auto"/>
               <w:contextualSpacing w:val="0"/>
             </w:pPr>
-            <w:bookmarkStart w:id="7" w:name="h.lp7hr4x2ii2x" w:colFirst="0" w:colLast="0"/>
-            <w:bookmarkEnd w:id="7"/>
+            <w:bookmarkStart w:id="6" w:name="h.lp7hr4x2ii2x" w:colFirst="0" w:colLast="0"/>
+            <w:bookmarkEnd w:id="6"/>
             <w:proofErr w:type="spellStart"/>
             <w:r>
               <w:rPr>
@@ -3229,8 +3248,8 @@
               <w:contextualSpacing w:val="0"/>
               <w:jc w:val="center"/>
             </w:pPr>
-            <w:bookmarkStart w:id="8" w:name="h.c8j94x882ouc" w:colFirst="0" w:colLast="0"/>
-            <w:bookmarkEnd w:id="8"/>
+            <w:bookmarkStart w:id="7" w:name="h.c8j94x882ouc" w:colFirst="0" w:colLast="0"/>
+            <w:bookmarkEnd w:id="7"/>
           </w:p>
         </w:tc>
         <w:tc>
@@ -3256,8 +3275,8 @@
               <w:spacing w:before="280" w:after="80" w:line="240" w:lineRule="auto"/>
               <w:contextualSpacing w:val="0"/>
             </w:pPr>
-            <w:bookmarkStart w:id="9" w:name="h.ixkcqz2qwrb2" w:colFirst="0" w:colLast="0"/>
-            <w:bookmarkEnd w:id="9"/>
+            <w:bookmarkStart w:id="8" w:name="h.ixkcqz2qwrb2" w:colFirst="0" w:colLast="0"/>
+            <w:bookmarkEnd w:id="8"/>
           </w:p>
         </w:tc>
       </w:tr>
@@ -3483,6 +3502,19 @@
             <w:pPr>
               <w:spacing w:line="240" w:lineRule="auto"/>
             </w:pPr>
+            <w:r>
+              <w:t xml:space="preserve">Share Action is used after placing the order where the user is given a chance to share with friends that he/she has ordered something with the app and the share intent also contains </w:t>
+            </w:r>
+            <w:proofErr w:type="spellStart"/>
+            <w:proofErr w:type="gramStart"/>
+            <w:r>
+              <w:t>a</w:t>
+            </w:r>
+            <w:proofErr w:type="spellEnd"/>
+            <w:proofErr w:type="gramEnd"/>
+            <w:r>
+              <w:t xml:space="preserve"> image for rich content.</w:t>
+            </w:r>
           </w:p>
           <w:p>
             <w:pPr>
@@ -3567,8 +3599,8 @@
               <w:spacing w:before="280" w:after="80" w:line="240" w:lineRule="auto"/>
               <w:contextualSpacing w:val="0"/>
             </w:pPr>
-            <w:bookmarkStart w:id="10" w:name="h.dn19lg3rnfb1" w:colFirst="0" w:colLast="0"/>
-            <w:bookmarkEnd w:id="10"/>
+            <w:bookmarkStart w:id="9" w:name="h.dn19lg3rnfb1" w:colFirst="0" w:colLast="0"/>
+            <w:bookmarkEnd w:id="9"/>
             <w:r>
               <w:rPr>
                 <w:color w:val="3D85C6"/>
@@ -3603,8 +3635,8 @@
               <w:contextualSpacing w:val="0"/>
               <w:jc w:val="center"/>
             </w:pPr>
-            <w:bookmarkStart w:id="11" w:name="h.slx2jfa6elxp" w:colFirst="0" w:colLast="0"/>
-            <w:bookmarkEnd w:id="11"/>
+            <w:bookmarkStart w:id="10" w:name="h.slx2jfa6elxp" w:colFirst="0" w:colLast="0"/>
+            <w:bookmarkEnd w:id="10"/>
           </w:p>
         </w:tc>
         <w:tc>
@@ -3630,8 +3662,8 @@
               <w:spacing w:before="280" w:after="80" w:line="240" w:lineRule="auto"/>
               <w:contextualSpacing w:val="0"/>
             </w:pPr>
-            <w:bookmarkStart w:id="12" w:name="h.yaqgxeabc9yb" w:colFirst="0" w:colLast="0"/>
-            <w:bookmarkEnd w:id="12"/>
+            <w:bookmarkStart w:id="11" w:name="h.yaqgxeabc9yb" w:colFirst="0" w:colLast="0"/>
+            <w:bookmarkEnd w:id="11"/>
           </w:p>
         </w:tc>
       </w:tr>
@@ -3829,6 +3861,9 @@
             <w:pPr>
               <w:spacing w:line="240" w:lineRule="auto"/>
             </w:pPr>
+            <w:r>
+              <w:t>Not implemented</w:t>
+            </w:r>
           </w:p>
           <w:p>
             <w:pPr>
@@ -4057,6 +4092,7 @@
               <w:ind w:left="15"/>
             </w:pPr>
             <w:r>
+              <w:lastRenderedPageBreak/>
               <w:t>App uses a novel View that couldn’t sufficiently be satisfied by the core Views in Android.</w:t>
             </w:r>
           </w:p>
@@ -4133,13 +4169,26 @@
                 <w:b/>
                 <w:color w:val="1155CC"/>
               </w:rPr>
-              <w:lastRenderedPageBreak/>
               <w:t>Please elaborate on how/where you implemented Custom Views:</w:t>
             </w:r>
           </w:p>
           <w:p/>
           <w:p/>
-          <w:p/>
+          <w:p>
+            <w:r>
+              <w:t xml:space="preserve">Custom list view is used for creating the menus and also, custom </w:t>
+            </w:r>
+            <w:proofErr w:type="spellStart"/>
+            <w:r>
+              <w:t>InputFilter</w:t>
+            </w:r>
+            <w:proofErr w:type="spellEnd"/>
+            <w:r>
+              <w:t xml:space="preserve"> is used to make sure the entered quantity is below the max allowed number while not using the +/- buttons</w:t>
+            </w:r>
+            <w:bookmarkStart w:id="12" w:name="_GoBack"/>
+            <w:bookmarkEnd w:id="12"/>
+          </w:p>
           <w:p/>
         </w:tc>
         <w:tc>

</xml_diff>